<commit_message>
update llamacpp demo readme
</commit_message>
<xml_diff>
--- a/openwebui/llamacpp/readme.docx
+++ b/openwebui/llamacpp/readme.docx
@@ -2,7 +2,7 @@
 <file path=word/document.xml><?xml version="1.0" encoding="utf-8"?>
 <w:document xmlns:w="http://schemas.openxmlformats.org/wordprocessingml/2006/main" xmlns:m="http://schemas.openxmlformats.org/officeDocument/2006/math" xmlns:r="http://schemas.openxmlformats.org/officeDocument/2006/relationships" xmlns:o="urn:schemas-microsoft-com:office:office" xmlns:v="urn:schemas-microsoft-com:vml" xmlns:w10="urn:schemas-microsoft-com:office:word" xmlns:a="http://schemas.openxmlformats.org/drawingml/2006/main" xmlns:pic="http://schemas.openxmlformats.org/drawingml/2006/picture" xmlns:wp="http://schemas.openxmlformats.org/drawingml/2006/wordprocessingDrawing">
   <w:body>
-    <w:bookmarkStart w:id="32" w:name="llama.cpp-serving-demo-with-openwebui"/>
+    <w:bookmarkStart w:id="35" w:name="llama.cpp-serving-demo-with-openwebui"/>
     <w:p>
       <w:pPr>
         <w:pStyle w:val="Heading1"/>
@@ -11,23 +11,412 @@
         <w:t xml:space="preserve">Llama.cpp Serving Demo with Openwebui</w:t>
       </w:r>
     </w:p>
-    <w:bookmarkStart w:id="21" w:name="backend-with-llama.cpp-serving"/>
+    <w:bookmarkStart w:id="20" w:name="performance-settings"/>
     <w:p>
       <w:pPr>
         <w:pStyle w:val="Heading2"/>
       </w:pPr>
       <w:r>
-        <w:t xml:space="preserve">Backend with Llama.cpp Serving</w:t>
-      </w:r>
-    </w:p>
-    <w:p>
-      <w:pPr>
+        <w:t xml:space="preserve">Performance settings</w:t>
+      </w:r>
+    </w:p>
+    <w:p>
+      <w:pPr>
+        <w:pStyle w:val="Compact"/>
         <w:numPr>
           <w:ilvl w:val="0"/>
           <w:numId w:val="1001"/>
         </w:numPr>
       </w:pPr>
       <w:r>
+        <w:t xml:space="preserve">GPU Frequency setting:</w:t>
+      </w:r>
+    </w:p>
+    <w:p>
+      <w:pPr>
+        <w:pStyle w:val="SourceCode"/>
+      </w:pPr>
+      <w:r>
+        <w:rPr>
+          <w:rStyle w:val="FunctionTok"/>
+        </w:rPr>
+        <w:t xml:space="preserve">sudo</w:t>
+      </w:r>
+      <w:r>
+        <w:rPr>
+          <w:rStyle w:val="NormalTok"/>
+        </w:rPr>
+        <w:t xml:space="preserve"> xpu-smi config </w:t>
+      </w:r>
+      <w:r>
+        <w:rPr>
+          <w:rStyle w:val="AttributeTok"/>
+        </w:rPr>
+        <w:t xml:space="preserve">-d</w:t>
+      </w:r>
+      <w:r>
+        <w:rPr>
+          <w:rStyle w:val="NormalTok"/>
+        </w:rPr>
+        <w:t xml:space="preserve"> 0 </w:t>
+      </w:r>
+      <w:r>
+        <w:rPr>
+          <w:rStyle w:val="AttributeTok"/>
+        </w:rPr>
+        <w:t xml:space="preserve">-t</w:t>
+      </w:r>
+      <w:r>
+        <w:rPr>
+          <w:rStyle w:val="NormalTok"/>
+        </w:rPr>
+        <w:t xml:space="preserve"> 0 </w:t>
+      </w:r>
+      <w:r>
+        <w:rPr>
+          <w:rStyle w:val="AttributeTok"/>
+        </w:rPr>
+        <w:t xml:space="preserve">--frequencyrange</w:t>
+      </w:r>
+      <w:r>
+        <w:rPr>
+          <w:rStyle w:val="NormalTok"/>
+        </w:rPr>
+        <w:t xml:space="preserve"> 2400,2400</w:t>
+      </w:r>
+      <w:r>
+        <w:br/>
+      </w:r>
+      <w:r>
+        <w:rPr>
+          <w:rStyle w:val="FunctionTok"/>
+        </w:rPr>
+        <w:t xml:space="preserve">sudo</w:t>
+      </w:r>
+      <w:r>
+        <w:rPr>
+          <w:rStyle w:val="NormalTok"/>
+        </w:rPr>
+        <w:t xml:space="preserve"> xpu-smi config </w:t>
+      </w:r>
+      <w:r>
+        <w:rPr>
+          <w:rStyle w:val="AttributeTok"/>
+        </w:rPr>
+        <w:t xml:space="preserve">-d</w:t>
+      </w:r>
+      <w:r>
+        <w:rPr>
+          <w:rStyle w:val="NormalTok"/>
+        </w:rPr>
+        <w:t xml:space="preserve"> 1 </w:t>
+      </w:r>
+      <w:r>
+        <w:rPr>
+          <w:rStyle w:val="AttributeTok"/>
+        </w:rPr>
+        <w:t xml:space="preserve">-t</w:t>
+      </w:r>
+      <w:r>
+        <w:rPr>
+          <w:rStyle w:val="NormalTok"/>
+        </w:rPr>
+        <w:t xml:space="preserve"> 0 </w:t>
+      </w:r>
+      <w:r>
+        <w:rPr>
+          <w:rStyle w:val="AttributeTok"/>
+        </w:rPr>
+        <w:t xml:space="preserve">--frequencyrange</w:t>
+      </w:r>
+      <w:r>
+        <w:rPr>
+          <w:rStyle w:val="NormalTok"/>
+        </w:rPr>
+        <w:t xml:space="preserve"> 2400,2400</w:t>
+      </w:r>
+    </w:p>
+    <w:p>
+      <w:pPr>
+        <w:pStyle w:val="Compact"/>
+        <w:numPr>
+          <w:ilvl w:val="0"/>
+          <w:numId w:val="1002"/>
+        </w:numPr>
+      </w:pPr>
+      <w:r>
+        <w:t xml:space="preserve">CPU Frequency setting: use</w:t>
+      </w:r>
+      <w:r>
+        <w:t xml:space="preserve"> </w:t>
+      </w:r>
+      <w:r>
+        <w:rPr>
+          <w:rStyle w:val="VerbatimChar"/>
+        </w:rPr>
+        <w:t xml:space="preserve">lscpu</w:t>
+      </w:r>
+      <w:r>
+        <w:t xml:space="preserve"> </w:t>
+      </w:r>
+      <w:r>
+        <w:t xml:space="preserve">to check the max frequency supported, and how many cores it has</w:t>
+      </w:r>
+    </w:p>
+    <w:p>
+      <w:pPr>
+        <w:pStyle w:val="SourceCode"/>
+      </w:pPr>
+      <w:r>
+        <w:rPr>
+          <w:rStyle w:val="FunctionTok"/>
+        </w:rPr>
+        <w:t xml:space="preserve">sudo</w:t>
+      </w:r>
+      <w:r>
+        <w:rPr>
+          <w:rStyle w:val="NormalTok"/>
+        </w:rPr>
+        <w:t xml:space="preserve"> cpupower frequency-set </w:t>
+      </w:r>
+      <w:r>
+        <w:rPr>
+          <w:rStyle w:val="AttributeTok"/>
+        </w:rPr>
+        <w:t xml:space="preserve">-d</w:t>
+      </w:r>
+      <w:r>
+        <w:rPr>
+          <w:rStyle w:val="NormalTok"/>
+        </w:rPr>
+        <w:t xml:space="preserve"> 4.8GHz </w:t>
+      </w:r>
+      <w:r>
+        <w:rPr>
+          <w:rStyle w:val="AttributeTok"/>
+        </w:rPr>
+        <w:t xml:space="preserve">-u</w:t>
+      </w:r>
+      <w:r>
+        <w:rPr>
+          <w:rStyle w:val="NormalTok"/>
+        </w:rPr>
+        <w:t xml:space="preserve"> 4.8GHz</w:t>
+      </w:r>
+    </w:p>
+    <w:p>
+      <w:pPr>
+        <w:pStyle w:val="FirstParagraph"/>
+      </w:pPr>
+      <w:r>
+        <w:t xml:space="preserve">and</w:t>
+      </w:r>
+      <w:r>
+        <w:t xml:space="preserve"> </w:t>
+      </w:r>
+      <w:r>
+        <w:rPr>
+          <w:rStyle w:val="VerbatimChar"/>
+        </w:rPr>
+        <w:t xml:space="preserve">cat  /sys/devices/system/cpu/cpufreq/policy{0..120}/scaling_cur_freq</w:t>
+      </w:r>
+      <w:r>
+        <w:t xml:space="preserve"> </w:t>
+      </w:r>
+      <w:r>
+        <w:t xml:space="preserve">to check the current frequency of cpu</w:t>
+      </w:r>
+    </w:p>
+    <w:p>
+      <w:pPr>
+        <w:pStyle w:val="Compact"/>
+        <w:numPr>
+          <w:ilvl w:val="0"/>
+          <w:numId w:val="1003"/>
+        </w:numPr>
+      </w:pPr>
+      <w:r>
+        <w:t xml:space="preserve">Set machine to</w:t>
+      </w:r>
+      <w:r>
+        <w:t xml:space="preserve"> </w:t>
+      </w:r>
+      <w:r>
+        <w:rPr>
+          <w:rStyle w:val="VerbatimChar"/>
+        </w:rPr>
+        <w:t xml:space="preserve">performance</w:t>
+      </w:r>
+      <w:r>
+        <w:t xml:space="preserve"> </w:t>
+      </w:r>
+      <w:r>
+        <w:t xml:space="preserve">model, can use</w:t>
+      </w:r>
+      <w:r>
+        <w:t xml:space="preserve"> </w:t>
+      </w:r>
+      <w:r>
+        <w:rPr>
+          <w:rStyle w:val="VerbatimChar"/>
+        </w:rPr>
+        <w:t xml:space="preserve">cpupower frequency-info</w:t>
+      </w:r>
+      <w:r>
+        <w:t xml:space="preserve"> </w:t>
+      </w:r>
+      <w:r>
+        <w:t xml:space="preserve">to check</w:t>
+      </w:r>
+    </w:p>
+    <w:p>
+      <w:pPr>
+        <w:pStyle w:val="SourceCode"/>
+      </w:pPr>
+      <w:r>
+        <w:rPr>
+          <w:rStyle w:val="FunctionTok"/>
+        </w:rPr>
+        <w:t xml:space="preserve">sudo</w:t>
+      </w:r>
+      <w:r>
+        <w:rPr>
+          <w:rStyle w:val="NormalTok"/>
+        </w:rPr>
+        <w:t xml:space="preserve"> cpupower frequency-set </w:t>
+      </w:r>
+      <w:r>
+        <w:rPr>
+          <w:rStyle w:val="AttributeTok"/>
+        </w:rPr>
+        <w:t xml:space="preserve">-g</w:t>
+      </w:r>
+      <w:r>
+        <w:rPr>
+          <w:rStyle w:val="NormalTok"/>
+        </w:rPr>
+        <w:t xml:space="preserve"> performance</w:t>
+      </w:r>
+    </w:p>
+    <w:bookmarkEnd w:id="20"/>
+    <w:bookmarkStart w:id="24" w:name="backend-with-llama.cpp-serving"/>
+    <w:p>
+      <w:pPr>
+        <w:pStyle w:val="Heading2"/>
+      </w:pPr>
+      <w:r>
+        <w:t xml:space="preserve">Backend with Llama.cpp Serving</w:t>
+      </w:r>
+    </w:p>
+    <w:bookmarkStart w:id="22" w:name="step1-get-llama.cpp"/>
+    <w:p>
+      <w:pPr>
+        <w:pStyle w:val="Heading3"/>
+      </w:pPr>
+      <w:r>
+        <w:t xml:space="preserve">Step1: Get llama.cpp</w:t>
+      </w:r>
+    </w:p>
+    <w:p>
+      <w:pPr>
+        <w:pStyle w:val="FirstParagraph"/>
+      </w:pPr>
+      <w:r>
+        <w:rPr>
+          <w:b/>
+          <w:bCs/>
+        </w:rPr>
+        <w:t xml:space="preserve">Using Release Version</w:t>
+      </w:r>
+    </w:p>
+    <w:p>
+      <w:pPr>
+        <w:pStyle w:val="Compact"/>
+        <w:numPr>
+          <w:ilvl w:val="0"/>
+          <w:numId w:val="1004"/>
+        </w:numPr>
+      </w:pPr>
+      <w:r>
+        <w:t xml:space="preserve">Find the download link on this page</w:t>
+      </w:r>
+    </w:p>
+    <w:p>
+      <w:pPr>
+        <w:pStyle w:val="Compact"/>
+        <w:numPr>
+          <w:ilvl w:val="0"/>
+          <w:numId w:val="1004"/>
+        </w:numPr>
+      </w:pPr>
+      <w:r>
+        <w:t xml:space="preserve">Download and extract it</w:t>
+      </w:r>
+    </w:p>
+    <w:p>
+      <w:pPr>
+        <w:pStyle w:val="SourceCode"/>
+      </w:pPr>
+      <w:r>
+        <w:rPr>
+          <w:rStyle w:val="FunctionTok"/>
+        </w:rPr>
+        <w:t xml:space="preserve">wget</w:t>
+      </w:r>
+      <w:r>
+        <w:rPr>
+          <w:rStyle w:val="NormalTok"/>
+        </w:rPr>
+        <w:t xml:space="preserve"> https://github.com/ipex-llm/ipex-llm/releases/download/v2.2.0/llama-cpp-ipex-llm-2.2.0-ubuntu-xeon.tgz</w:t>
+      </w:r>
+      <w:r>
+        <w:br/>
+      </w:r>
+      <w:r>
+        <w:rPr>
+          <w:rStyle w:val="FunctionTok"/>
+        </w:rPr>
+        <w:t xml:space="preserve">tar</w:t>
+      </w:r>
+      <w:r>
+        <w:rPr>
+          <w:rStyle w:val="NormalTok"/>
+        </w:rPr>
+        <w:t xml:space="preserve"> </w:t>
+      </w:r>
+      <w:r>
+        <w:rPr>
+          <w:rStyle w:val="AttributeTok"/>
+        </w:rPr>
+        <w:t xml:space="preserve">-zxvf</w:t>
+      </w:r>
+      <w:r>
+        <w:rPr>
+          <w:rStyle w:val="NormalTok"/>
+        </w:rPr>
+        <w:t xml:space="preserve"> llama-cpp-ipex-llm-2.2.0-ubuntu-xeon.tgz</w:t>
+      </w:r>
+    </w:p>
+    <w:p>
+      <w:pPr>
+        <w:pStyle w:val="FirstParagraph"/>
+      </w:pPr>
+      <w:r>
+        <w:rPr>
+          <w:b/>
+          <w:bCs/>
+        </w:rPr>
+        <w:t xml:space="preserve">Manual Build(optional)</w:t>
+      </w:r>
+    </w:p>
+    <w:p>
+      <w:pPr>
+        <w:numPr>
+          <w:ilvl w:val="0"/>
+          <w:numId w:val="1005"/>
+        </w:numPr>
+      </w:pPr>
+      <w:r>
         <w:t xml:space="preserve">Build and install llama.cpp from source code</w:t>
       </w:r>
     </w:p>
@@ -36,7 +425,7 @@
         <w:pStyle w:val="Compact"/>
         <w:numPr>
           <w:ilvl w:val="1"/>
-          <w:numId w:val="1002"/>
+          <w:numId w:val="1006"/>
         </w:numPr>
       </w:pPr>
       <w:r>
@@ -45,7 +434,7 @@
       <w:r>
         <w:t xml:space="preserve"> </w:t>
       </w:r>
-      <w:hyperlink r:id="rId20">
+      <w:hyperlink r:id="rId21">
         <w:r>
           <w:rPr>
             <w:rStyle w:val="Hyperlink"/>
@@ -89,7 +478,7 @@
         <w:pStyle w:val="Compact"/>
         <w:numPr>
           <w:ilvl w:val="1"/>
-          <w:numId w:val="1003"/>
+          <w:numId w:val="1007"/>
         </w:numPr>
       </w:pPr>
       <w:r>
@@ -266,7 +655,7 @@
         <w:pStyle w:val="Compact"/>
         <w:numPr>
           <w:ilvl w:val="1"/>
-          <w:numId w:val="1004"/>
+          <w:numId w:val="1008"/>
         </w:numPr>
       </w:pPr>
       <w:r>
@@ -536,38 +925,23 @@
         </w:rPr>
         <w:t xml:space="preserve">-v</w:t>
       </w:r>
-      <w:r>
-        <w:br/>
-      </w:r>
-      <w:r>
-        <w:rPr>
-          <w:rStyle w:val="NormalTok"/>
-        </w:rPr>
-        <w:t xml:space="preserve"> </w:t>
-      </w:r>
-      <w:r>
-        <w:rPr>
-          <w:rStyle w:val="BuiltInTok"/>
-        </w:rPr>
-        <w:t xml:space="preserve">cd</w:t>
-      </w:r>
-      <w:r>
-        <w:rPr>
-          <w:rStyle w:val="NormalTok"/>
-        </w:rPr>
-        <w:t xml:space="preserve"> bin</w:t>
-      </w:r>
-    </w:p>
-    <w:p>
-      <w:pPr>
-        <w:pStyle w:val="Compact"/>
-        <w:numPr>
-          <w:ilvl w:val="1"/>
-          <w:numId w:val="1005"/>
-        </w:numPr>
-      </w:pPr>
-      <w:r>
-        <w:t xml:space="preserve">start DeepSeek-Q4_K_M using llama.cpp in the</w:t>
+    </w:p>
+    <w:bookmarkEnd w:id="22"/>
+    <w:bookmarkStart w:id="23" w:name="step2-start-llama-server"/>
+    <w:p>
+      <w:pPr>
+        <w:pStyle w:val="Heading3"/>
+      </w:pPr>
+      <w:r>
+        <w:t xml:space="preserve">Step2: start llama-server</w:t>
+      </w:r>
+    </w:p>
+    <w:p>
+      <w:pPr>
+        <w:pStyle w:val="FirstParagraph"/>
+      </w:pPr>
+      <w:r>
+        <w:t xml:space="preserve">Example llamacpp backend script is available</w:t>
       </w:r>
       <w:r>
         <w:t xml:space="preserve"> </w:t>
@@ -576,746 +950,62 @@
         <w:rPr>
           <w:rStyle w:val="VerbatimChar"/>
         </w:rPr>
-        <w:t xml:space="preserve">llama-cpp-bigdl/build/bin</w:t>
-      </w:r>
-      <w:r>
-        <w:t xml:space="preserve"> </w:t>
-      </w:r>
-      <w:r>
-        <w:t xml:space="preserve">directory</w:t>
-      </w:r>
-    </w:p>
-    <w:p>
-      <w:pPr>
-        <w:pStyle w:val="Compact"/>
-        <w:numPr>
-          <w:ilvl w:val="2"/>
-          <w:numId w:val="1006"/>
-        </w:numPr>
-      </w:pPr>
-      <w:r>
-        <w:t xml:space="preserve">t: thread, recomment to the physic core in the machine</w:t>
-      </w:r>
-    </w:p>
-    <w:p>
-      <w:pPr>
-        <w:pStyle w:val="Compact"/>
-        <w:numPr>
-          <w:ilvl w:val="2"/>
-          <w:numId w:val="1006"/>
-        </w:numPr>
-      </w:pPr>
-      <w:r>
-        <w:t xml:space="preserve">c: ctx too large may lead to OOM of GPU, the biggest test is 10240</w:t>
-      </w:r>
-    </w:p>
-    <w:p>
-      <w:pPr>
-        <w:pStyle w:val="Compact"/>
-        <w:numPr>
-          <w:ilvl w:val="2"/>
-          <w:numId w:val="1006"/>
-        </w:numPr>
-      </w:pPr>
-      <w:r>
-        <w:t xml:space="preserve">alias: the model name serving</w:t>
-      </w:r>
-    </w:p>
-    <w:p>
-      <w:pPr>
-        <w:pStyle w:val="Compact"/>
-        <w:numPr>
-          <w:ilvl w:val="2"/>
-          <w:numId w:val="1006"/>
-        </w:numPr>
-      </w:pPr>
-      <w:r>
-        <w:t xml:space="preserve">port: the port of llamacpp serving</w:t>
-      </w:r>
-    </w:p>
-    <w:p>
-      <w:pPr>
-        <w:pStyle w:val="Compact"/>
-        <w:numPr>
-          <w:ilvl w:val="1"/>
-          <w:numId w:val="1007"/>
-        </w:numPr>
-      </w:pPr>
-      <w:r>
-        <w:t xml:space="preserve">w9:</w:t>
+        <w:t xml:space="preserve">llamacpp-backend.sh</w:t>
+      </w:r>
+      <w:r>
+        <w:t xml:space="preserve">, change the</w:t>
+      </w:r>
+      <w:r>
+        <w:t xml:space="preserve"> </w:t>
+      </w:r>
+      <w:r>
+        <w:rPr>
+          <w:rStyle w:val="VerbatimChar"/>
+        </w:rPr>
+        <w:t xml:space="preserve">LLAMA_SERVER</w:t>
+      </w:r>
+      <w:r>
+        <w:t xml:space="preserve"> </w:t>
+      </w:r>
+      <w:r>
+        <w:t xml:space="preserve">to the llamacpp path and</w:t>
+      </w:r>
+      <w:r>
+        <w:t xml:space="preserve"> </w:t>
+      </w:r>
+      <w:r>
+        <w:rPr>
+          <w:rStyle w:val="VerbatimChar"/>
+        </w:rPr>
+        <w:t xml:space="preserve">MODEL</w:t>
+      </w:r>
+      <w:r>
+        <w:t xml:space="preserve"> </w:t>
+      </w:r>
+      <w:r>
+        <w:t xml:space="preserve">to model path and start it using following command.</w:t>
       </w:r>
     </w:p>
     <w:p>
       <w:pPr>
         <w:pStyle w:val="SourceCode"/>
-        <w:numPr>
-          <w:ilvl w:val="0"/>
-          <w:numId w:val="1000"/>
-        </w:numPr>
-      </w:pPr>
-      <w:r>
-        <w:rPr>
-          <w:rStyle w:val="NormalTok"/>
-        </w:rPr>
-        <w:t xml:space="preserve"> </w:t>
-      </w:r>
-      <w:r>
-        <w:rPr>
-          <w:rStyle w:val="BuiltInTok"/>
-        </w:rPr>
-        <w:t xml:space="preserve">export</w:t>
-      </w:r>
-      <w:r>
-        <w:rPr>
-          <w:rStyle w:val="NormalTok"/>
-        </w:rPr>
-        <w:t xml:space="preserve"> </w:t>
-      </w:r>
-      <w:r>
-        <w:rPr>
-          <w:rStyle w:val="VariableTok"/>
-        </w:rPr>
-        <w:t xml:space="preserve">SYCL_CACHE_PERSISTENT</w:t>
-      </w:r>
-      <w:r>
-        <w:rPr>
-          <w:rStyle w:val="OperatorTok"/>
-        </w:rPr>
-        <w:t xml:space="preserve">=</w:t>
-      </w:r>
-      <w:r>
-        <w:rPr>
-          <w:rStyle w:val="NormalTok"/>
-        </w:rPr>
-        <w:t xml:space="preserve">1</w:t>
-      </w:r>
-      <w:r>
-        <w:br/>
-      </w:r>
-      <w:r>
-        <w:rPr>
-          <w:rStyle w:val="NormalTok"/>
-        </w:rPr>
-        <w:t xml:space="preserve"> </w:t>
-      </w:r>
-      <w:r>
-        <w:rPr>
-          <w:rStyle w:val="BuiltInTok"/>
-        </w:rPr>
-        <w:t xml:space="preserve">export</w:t>
-      </w:r>
-      <w:r>
-        <w:rPr>
-          <w:rStyle w:val="NormalTok"/>
-        </w:rPr>
-        <w:t xml:space="preserve"> </w:t>
-      </w:r>
-      <w:r>
-        <w:rPr>
-          <w:rStyle w:val="VariableTok"/>
-        </w:rPr>
-        <w:t xml:space="preserve">SYCL_PI_LEVEL_ZERO_USE_IMMEDIATE_COMMANDLISTS</w:t>
-      </w:r>
-      <w:r>
-        <w:rPr>
-          <w:rStyle w:val="OperatorTok"/>
-        </w:rPr>
-        <w:t xml:space="preserve">=</w:t>
-      </w:r>
-      <w:r>
-        <w:rPr>
-          <w:rStyle w:val="NormalTok"/>
-        </w:rPr>
-        <w:t xml:space="preserve">1</w:t>
-      </w:r>
-      <w:r>
-        <w:br/>
-      </w:r>
-      <w:r>
-        <w:rPr>
-          <w:rStyle w:val="NormalTok"/>
-        </w:rPr>
-        <w:t xml:space="preserve"> </w:t>
-      </w:r>
-      <w:r>
-        <w:rPr>
-          <w:rStyle w:val="BuiltInTok"/>
-        </w:rPr>
-        <w:t xml:space="preserve">export</w:t>
-      </w:r>
-      <w:r>
-        <w:rPr>
-          <w:rStyle w:val="NormalTok"/>
-        </w:rPr>
-        <w:t xml:space="preserve"> </w:t>
-      </w:r>
-      <w:r>
-        <w:rPr>
-          <w:rStyle w:val="VariableTok"/>
-        </w:rPr>
-        <w:t xml:space="preserve">IPEX_LLM_SCHED_MAX_COPIES</w:t>
-      </w:r>
-      <w:r>
-        <w:rPr>
-          <w:rStyle w:val="OperatorTok"/>
-        </w:rPr>
-        <w:t xml:space="preserve">=</w:t>
-      </w:r>
-      <w:r>
-        <w:rPr>
-          <w:rStyle w:val="NormalTok"/>
-        </w:rPr>
-        <w:t xml:space="preserve">1</w:t>
-      </w:r>
-      <w:r>
-        <w:br/>
-      </w:r>
-      <w:r>
-        <w:rPr>
-          <w:rStyle w:val="NormalTok"/>
-        </w:rPr>
-        <w:t xml:space="preserve"> </w:t>
-      </w:r>
-      <w:r>
-        <w:rPr>
-          <w:rStyle w:val="BuiltInTok"/>
-        </w:rPr>
-        <w:t xml:space="preserve">export</w:t>
-      </w:r>
-      <w:r>
-        <w:rPr>
-          <w:rStyle w:val="NormalTok"/>
-        </w:rPr>
-        <w:t xml:space="preserve"> </w:t>
-      </w:r>
-      <w:r>
-        <w:rPr>
-          <w:rStyle w:val="VariableTok"/>
-        </w:rPr>
-        <w:t xml:space="preserve">IPEX_LLM_QUANTIZE_KV_CACHE</w:t>
-      </w:r>
-      <w:r>
-        <w:rPr>
-          <w:rStyle w:val="OperatorTok"/>
-        </w:rPr>
-        <w:t xml:space="preserve">=</w:t>
-      </w:r>
-      <w:r>
-        <w:rPr>
-          <w:rStyle w:val="NormalTok"/>
-        </w:rPr>
-        <w:t xml:space="preserve">1 </w:t>
-      </w:r>
-      <w:r>
-        <w:rPr>
-          <w:rStyle w:val="CommentTok"/>
-        </w:rPr>
-        <w:t xml:space="preserve"># to enable fp8 kv cache</w:t>
-      </w:r>
-      <w:r>
-        <w:br/>
-      </w:r>
-      <w:r>
-        <w:rPr>
-          <w:rStyle w:val="NormalTok"/>
-        </w:rPr>
-        <w:t xml:space="preserve"> </w:t>
-      </w:r>
-      <w:r>
-        <w:rPr>
-          <w:rStyle w:val="ExtensionTok"/>
-        </w:rPr>
-        <w:t xml:space="preserve">/home/intel/junwang/llama-cpp-bigdl/build/bin/llama-server</w:t>
-      </w:r>
-      <w:r>
-        <w:rPr>
-          <w:rStyle w:val="NormalTok"/>
-        </w:rPr>
-        <w:t xml:space="preserve"> </w:t>
-      </w:r>
-      <w:r>
-        <w:rPr>
-          <w:rStyle w:val="AttributeTok"/>
-        </w:rPr>
-        <w:t xml:space="preserve">-m</w:t>
-      </w:r>
-      <w:r>
-        <w:rPr>
-          <w:rStyle w:val="NormalTok"/>
-        </w:rPr>
-        <w:t xml:space="preserve"> /home/intel/LLM/DeepSeek-R1-GGUF/DeepSeek-R1-Q4_K_M/DeepSeek-R1-Q4_K_M-00001-of-00009.gguf </w:t>
-      </w:r>
-      <w:r>
-        <w:rPr>
-          <w:rStyle w:val="AttributeTok"/>
-        </w:rPr>
-        <w:t xml:space="preserve">-t</w:t>
-      </w:r>
-      <w:r>
-        <w:rPr>
-          <w:rStyle w:val="NormalTok"/>
-        </w:rPr>
-        <w:t xml:space="preserve"> 60 </w:t>
-      </w:r>
-      <w:r>
-        <w:rPr>
-          <w:rStyle w:val="AttributeTok"/>
-        </w:rPr>
-        <w:t xml:space="preserve">-e</w:t>
-      </w:r>
-      <w:r>
-        <w:rPr>
-          <w:rStyle w:val="NormalTok"/>
-        </w:rPr>
-        <w:t xml:space="preserve"> </w:t>
-      </w:r>
-      <w:r>
-        <w:rPr>
-          <w:rStyle w:val="AttributeTok"/>
-        </w:rPr>
-        <w:t xml:space="preserve">-ngl</w:t>
-      </w:r>
-      <w:r>
-        <w:rPr>
-          <w:rStyle w:val="NormalTok"/>
-        </w:rPr>
-        <w:t xml:space="preserve"> 99 </w:t>
-      </w:r>
-      <w:r>
-        <w:rPr>
-          <w:rStyle w:val="AttributeTok"/>
-        </w:rPr>
-        <w:t xml:space="preserve">-c</w:t>
-      </w:r>
-      <w:r>
-        <w:rPr>
-          <w:rStyle w:val="NormalTok"/>
-        </w:rPr>
-        <w:t xml:space="preserve"> 10240 </w:t>
-      </w:r>
-      <w:r>
-        <w:rPr>
-          <w:rStyle w:val="AttributeTok"/>
-        </w:rPr>
-        <w:t xml:space="preserve">--temp</w:t>
-      </w:r>
-      <w:r>
-        <w:rPr>
-          <w:rStyle w:val="NormalTok"/>
-        </w:rPr>
-        <w:t xml:space="preserve"> 0 </w:t>
-      </w:r>
-      <w:r>
-        <w:rPr>
-          <w:rStyle w:val="AttributeTok"/>
-        </w:rPr>
-        <w:t xml:space="preserve">--no-context-shift</w:t>
-      </w:r>
-      <w:r>
-        <w:rPr>
-          <w:rStyle w:val="NormalTok"/>
-        </w:rPr>
-        <w:t xml:space="preserve"> </w:t>
-      </w:r>
-      <w:r>
-        <w:rPr>
-          <w:rStyle w:val="AttributeTok"/>
-        </w:rPr>
-        <w:t xml:space="preserve">-ot</w:t>
-      </w:r>
-      <w:r>
-        <w:rPr>
-          <w:rStyle w:val="NormalTok"/>
-        </w:rPr>
-        <w:t xml:space="preserve"> exps=CPU </w:t>
-      </w:r>
-      <w:r>
-        <w:rPr>
-          <w:rStyle w:val="AttributeTok"/>
-        </w:rPr>
-        <w:t xml:space="preserve">--no-mmap</w:t>
-      </w:r>
-      <w:r>
-        <w:rPr>
-          <w:rStyle w:val="NormalTok"/>
-        </w:rPr>
-        <w:t xml:space="preserve"> </w:t>
-      </w:r>
-      <w:r>
-        <w:rPr>
-          <w:rStyle w:val="AttributeTok"/>
-        </w:rPr>
-        <w:t xml:space="preserve">--host</w:t>
-      </w:r>
-      <w:r>
-        <w:rPr>
-          <w:rStyle w:val="NormalTok"/>
-        </w:rPr>
-        <w:t xml:space="preserve"> 0.0.0.0 </w:t>
-      </w:r>
-      <w:r>
-        <w:rPr>
-          <w:rStyle w:val="AttributeTok"/>
-        </w:rPr>
-        <w:t xml:space="preserve">--port</w:t>
-      </w:r>
-      <w:r>
-        <w:rPr>
-          <w:rStyle w:val="NormalTok"/>
-        </w:rPr>
-        <w:t xml:space="preserve"> 8001 </w:t>
-      </w:r>
-      <w:r>
-        <w:rPr>
-          <w:rStyle w:val="AttributeTok"/>
-        </w:rPr>
-        <w:t xml:space="preserve">--alias</w:t>
-      </w:r>
-      <w:r>
-        <w:rPr>
-          <w:rStyle w:val="NormalTok"/>
-        </w:rPr>
-        <w:t xml:space="preserve"> DeepSeek-R1-Q4_K_M</w:t>
-      </w:r>
-    </w:p>
-    <w:p>
-      <w:pPr>
-        <w:pStyle w:val="Compact"/>
-        <w:numPr>
-          <w:ilvl w:val="1"/>
-          <w:numId w:val="1008"/>
-        </w:numPr>
-      </w:pPr>
-      <w:r>
-        <w:rPr>
-          <w:rFonts w:hint="eastAsia"/>
-        </w:rPr>
-        <w:t xml:space="preserve">云尖:</w:t>
-      </w:r>
-    </w:p>
-    <w:p>
-      <w:pPr>
-        <w:pStyle w:val="SourceCode"/>
-        <w:numPr>
-          <w:ilvl w:val="0"/>
-          <w:numId w:val="1000"/>
-        </w:numPr>
-      </w:pPr>
-      <w:r>
-        <w:rPr>
-          <w:rStyle w:val="NormalTok"/>
-        </w:rPr>
-        <w:t xml:space="preserve"> </w:t>
-      </w:r>
-      <w:r>
-        <w:rPr>
-          <w:rStyle w:val="BuiltInTok"/>
-        </w:rPr>
-        <w:t xml:space="preserve">export</w:t>
-      </w:r>
-      <w:r>
-        <w:rPr>
-          <w:rStyle w:val="NormalTok"/>
-        </w:rPr>
-        <w:t xml:space="preserve"> </w:t>
-      </w:r>
-      <w:r>
-        <w:rPr>
-          <w:rStyle w:val="VariableTok"/>
-        </w:rPr>
-        <w:t xml:space="preserve">SYCL_CACHE_PERSISTENT</w:t>
-      </w:r>
-      <w:r>
-        <w:rPr>
-          <w:rStyle w:val="OperatorTok"/>
-        </w:rPr>
-        <w:t xml:space="preserve">=</w:t>
-      </w:r>
-      <w:r>
-        <w:rPr>
-          <w:rStyle w:val="NormalTok"/>
-        </w:rPr>
-        <w:t xml:space="preserve">1</w:t>
-      </w:r>
-      <w:r>
-        <w:br/>
-      </w:r>
-      <w:r>
-        <w:rPr>
-          <w:rStyle w:val="NormalTok"/>
-        </w:rPr>
-        <w:t xml:space="preserve"> </w:t>
-      </w:r>
-      <w:r>
-        <w:rPr>
-          <w:rStyle w:val="BuiltInTok"/>
-        </w:rPr>
-        <w:t xml:space="preserve">export</w:t>
-      </w:r>
-      <w:r>
-        <w:rPr>
-          <w:rStyle w:val="NormalTok"/>
-        </w:rPr>
-        <w:t xml:space="preserve"> </w:t>
-      </w:r>
-      <w:r>
-        <w:rPr>
-          <w:rStyle w:val="VariableTok"/>
-        </w:rPr>
-        <w:t xml:space="preserve">SYCL_PI_LEVEL_ZERO_USE_IMMEDIATE_COMMANDLISTS</w:t>
-      </w:r>
-      <w:r>
-        <w:rPr>
-          <w:rStyle w:val="OperatorTok"/>
-        </w:rPr>
-        <w:t xml:space="preserve">=</w:t>
-      </w:r>
-      <w:r>
-        <w:rPr>
-          <w:rStyle w:val="NormalTok"/>
-        </w:rPr>
-        <w:t xml:space="preserve">1</w:t>
-      </w:r>
-      <w:r>
-        <w:br/>
-      </w:r>
-      <w:r>
-        <w:rPr>
-          <w:rStyle w:val="NormalTok"/>
-        </w:rPr>
-        <w:t xml:space="preserve"> </w:t>
-      </w:r>
-      <w:r>
-        <w:rPr>
-          <w:rStyle w:val="BuiltInTok"/>
-        </w:rPr>
-        <w:t xml:space="preserve">export</w:t>
-      </w:r>
-      <w:r>
-        <w:rPr>
-          <w:rStyle w:val="NormalTok"/>
-        </w:rPr>
-        <w:t xml:space="preserve"> </w:t>
-      </w:r>
-      <w:r>
-        <w:rPr>
-          <w:rStyle w:val="VariableTok"/>
-        </w:rPr>
-        <w:t xml:space="preserve">IPEX_LLM_SCHED_MAX_COPIES</w:t>
-      </w:r>
-      <w:r>
-        <w:rPr>
-          <w:rStyle w:val="OperatorTok"/>
-        </w:rPr>
-        <w:t xml:space="preserve">=</w:t>
-      </w:r>
-      <w:r>
-        <w:rPr>
-          <w:rStyle w:val="NormalTok"/>
-        </w:rPr>
-        <w:t xml:space="preserve">1</w:t>
-      </w:r>
-      <w:r>
-        <w:br/>
-      </w:r>
-      <w:r>
-        <w:rPr>
-          <w:rStyle w:val="NormalTok"/>
-        </w:rPr>
-        <w:t xml:space="preserve"> </w:t>
-      </w:r>
-      <w:r>
-        <w:rPr>
-          <w:rStyle w:val="BuiltInTok"/>
-        </w:rPr>
-        <w:t xml:space="preserve">export</w:t>
-      </w:r>
-      <w:r>
-        <w:rPr>
-          <w:rStyle w:val="NormalTok"/>
-        </w:rPr>
-        <w:t xml:space="preserve"> </w:t>
-      </w:r>
-      <w:r>
-        <w:rPr>
-          <w:rStyle w:val="VariableTok"/>
-        </w:rPr>
-        <w:t xml:space="preserve">IPEX_LLM_QUANTIZE_KV_CACHE</w:t>
-      </w:r>
-      <w:r>
-        <w:rPr>
-          <w:rStyle w:val="OperatorTok"/>
-        </w:rPr>
-        <w:t xml:space="preserve">=</w:t>
-      </w:r>
-      <w:r>
-        <w:rPr>
-          <w:rStyle w:val="NormalTok"/>
-        </w:rPr>
-        <w:t xml:space="preserve">1 </w:t>
-      </w:r>
-      <w:r>
-        <w:rPr>
-          <w:rStyle w:val="CommentTok"/>
-        </w:rPr>
-        <w:t xml:space="preserve"># to enable fp8 kv cache</w:t>
-      </w:r>
-      <w:r>
-        <w:br/>
-      </w:r>
-      <w:r>
-        <w:rPr>
-          <w:rStyle w:val="NormalTok"/>
-        </w:rPr>
-        <w:t xml:space="preserve"> </w:t>
-      </w:r>
-      <w:r>
-        <w:rPr>
-          <w:rStyle w:val="ExtensionTok"/>
-        </w:rPr>
-        <w:t xml:space="preserve">/home/intel/junwang/llama-cpp-bigdl/build/bin/llama-server</w:t>
-      </w:r>
-      <w:r>
-        <w:rPr>
-          <w:rStyle w:val="NormalTok"/>
-        </w:rPr>
-        <w:t xml:space="preserve"> </w:t>
-      </w:r>
-      <w:r>
-        <w:rPr>
-          <w:rStyle w:val="AttributeTok"/>
-        </w:rPr>
-        <w:t xml:space="preserve">-m</w:t>
-      </w:r>
-      <w:r>
-        <w:rPr>
-          <w:rStyle w:val="NormalTok"/>
-        </w:rPr>
-        <w:t xml:space="preserve"> /home/intel/LLM/DeepSeek-R1-Q4_K_M/DeepSeek-R1-Q4_K_M-00001-of-00009.gguf </w:t>
-      </w:r>
-      <w:r>
-        <w:rPr>
-          <w:rStyle w:val="AttributeTok"/>
-        </w:rPr>
-        <w:t xml:space="preserve">-t</w:t>
-      </w:r>
-      <w:r>
-        <w:rPr>
-          <w:rStyle w:val="NormalTok"/>
-        </w:rPr>
-        <w:t xml:space="preserve"> 64 </w:t>
-      </w:r>
-      <w:r>
-        <w:rPr>
-          <w:rStyle w:val="AttributeTok"/>
-        </w:rPr>
-        <w:t xml:space="preserve">-e</w:t>
-      </w:r>
-      <w:r>
-        <w:rPr>
-          <w:rStyle w:val="NormalTok"/>
-        </w:rPr>
-        <w:t xml:space="preserve"> </w:t>
-      </w:r>
-      <w:r>
-        <w:rPr>
-          <w:rStyle w:val="AttributeTok"/>
-        </w:rPr>
-        <w:t xml:space="preserve">-ngl</w:t>
-      </w:r>
-      <w:r>
-        <w:rPr>
-          <w:rStyle w:val="NormalTok"/>
-        </w:rPr>
-        <w:t xml:space="preserve"> 99 </w:t>
-      </w:r>
-      <w:r>
-        <w:rPr>
-          <w:rStyle w:val="AttributeTok"/>
-        </w:rPr>
-        <w:t xml:space="preserve">-c</w:t>
-      </w:r>
-      <w:r>
-        <w:rPr>
-          <w:rStyle w:val="NormalTok"/>
-        </w:rPr>
-        <w:t xml:space="preserve"> 10240 </w:t>
-      </w:r>
-      <w:r>
-        <w:rPr>
-          <w:rStyle w:val="AttributeTok"/>
-        </w:rPr>
-        <w:t xml:space="preserve">--no-context-shift</w:t>
-      </w:r>
-      <w:r>
-        <w:rPr>
-          <w:rStyle w:val="NormalTok"/>
-        </w:rPr>
-        <w:t xml:space="preserve"> </w:t>
-      </w:r>
-      <w:r>
-        <w:rPr>
-          <w:rStyle w:val="AttributeTok"/>
-        </w:rPr>
-        <w:t xml:space="preserve">-ot</w:t>
-      </w:r>
-      <w:r>
-        <w:rPr>
-          <w:rStyle w:val="NormalTok"/>
-        </w:rPr>
-        <w:t xml:space="preserve"> exps=CPU </w:t>
-      </w:r>
-      <w:r>
-        <w:rPr>
-          <w:rStyle w:val="AttributeTok"/>
-        </w:rPr>
-        <w:t xml:space="preserve">--no-mmap</w:t>
-      </w:r>
-      <w:r>
-        <w:rPr>
-          <w:rStyle w:val="NormalTok"/>
-        </w:rPr>
-        <w:t xml:space="preserve"> </w:t>
-      </w:r>
-      <w:r>
-        <w:rPr>
-          <w:rStyle w:val="AttributeTok"/>
-        </w:rPr>
-        <w:t xml:space="preserve">--host</w:t>
-      </w:r>
-      <w:r>
-        <w:rPr>
-          <w:rStyle w:val="NormalTok"/>
-        </w:rPr>
-        <w:t xml:space="preserve"> 0.0.0.0 </w:t>
-      </w:r>
-      <w:r>
-        <w:rPr>
-          <w:rStyle w:val="AttributeTok"/>
-        </w:rPr>
-        <w:t xml:space="preserve">--port</w:t>
-      </w:r>
-      <w:r>
-        <w:rPr>
-          <w:rStyle w:val="NormalTok"/>
-        </w:rPr>
-        <w:t xml:space="preserve"> 8001 </w:t>
-      </w:r>
-      <w:r>
-        <w:rPr>
-          <w:rStyle w:val="AttributeTok"/>
-        </w:rPr>
-        <w:t xml:space="preserve">--alias</w:t>
-      </w:r>
-      <w:r>
-        <w:rPr>
-          <w:rStyle w:val="NormalTok"/>
-        </w:rPr>
-        <w:t xml:space="preserve"> DeepSeek-R1-Q4_K_M </w:t>
-      </w:r>
-    </w:p>
-    <w:bookmarkEnd w:id="21"/>
-    <w:bookmarkStart w:id="31" w:name="frontend-with-openwebui"/>
+      </w:pPr>
+      <w:r>
+        <w:rPr>
+          <w:rStyle w:val="FunctionTok"/>
+        </w:rPr>
+        <w:t xml:space="preserve">bash</w:t>
+      </w:r>
+      <w:r>
+        <w:rPr>
+          <w:rStyle w:val="NormalTok"/>
+        </w:rPr>
+        <w:t xml:space="preserve"> llamacpp-backend.sh</w:t>
+      </w:r>
+    </w:p>
+    <w:bookmarkEnd w:id="23"/>
+    <w:bookmarkEnd w:id="24"/>
+    <w:bookmarkStart w:id="34" w:name="frontend-with-openwebui"/>
     <w:p>
       <w:pPr>
         <w:pStyle w:val="Heading2"/>
@@ -1324,7 +1014,7 @@
         <w:t xml:space="preserve">Frontend with Openwebui</w:t>
       </w:r>
     </w:p>
-    <w:bookmarkStart w:id="30" w:name="openwebui"/>
+    <w:bookmarkStart w:id="33" w:name="openwebui"/>
     <w:p>
       <w:pPr>
         <w:pStyle w:val="Heading3"/>
@@ -1390,7 +1080,7 @@
       <w:r>
         <w:t xml:space="preserve"> </w:t>
       </w:r>
-      <w:hyperlink r:id="rId22">
+      <w:hyperlink r:id="rId25">
         <w:r>
           <w:rPr>
             <w:rStyle w:val="Hyperlink"/>
@@ -1472,7 +1162,7 @@
       <w:r>
         <w:t xml:space="preserve"> </w:t>
       </w:r>
-      <w:hyperlink r:id="rId23">
+      <w:hyperlink r:id="rId26">
         <w:r>
           <w:rPr>
             <w:rStyle w:val="Hyperlink"/>
@@ -1584,18 +1274,18 @@
           <wp:inline>
             <wp:extent cx="5334000" cy="3059987"/>
             <wp:effectExtent b="0" l="0" r="0" t="0"/>
-            <wp:docPr descr="" title="" id="25" name="Picture"/>
+            <wp:docPr descr="" title="" id="28" name="Picture"/>
             <a:graphic>
               <a:graphicData uri="http://schemas.openxmlformats.org/drawingml/2006/picture">
                 <pic:pic>
                   <pic:nvPicPr>
-                    <pic:cNvPr descr="assets\readme_2025-03-26_09-58-07.png" id="26" name="Picture"/>
+                    <pic:cNvPr descr="assets\readme_2025-03-26_09-58-07.png" id="29" name="Picture"/>
                     <pic:cNvPicPr>
                       <a:picLocks noChangeArrowheads="1" noChangeAspect="1"/>
                     </pic:cNvPicPr>
                   </pic:nvPicPr>
                   <pic:blipFill>
-                    <a:blip r:embed="rId24"/>
+                    <a:blip r:embed="rId27"/>
                     <a:stretch>
                       <a:fillRect/>
                     </a:stretch>
@@ -1647,7 +1337,7 @@
       <w:r>
         <w:t xml:space="preserve"> </w:t>
       </w:r>
-      <w:hyperlink r:id="rId23">
+      <w:hyperlink r:id="rId26">
         <w:r>
           <w:rPr>
             <w:rStyle w:val="Hyperlink"/>
@@ -1786,18 +1476,18 @@
           <wp:inline>
             <wp:extent cx="5334000" cy="3029219"/>
             <wp:effectExtent b="0" l="0" r="0" t="0"/>
-            <wp:docPr descr="" title="" id="28" name="Picture"/>
+            <wp:docPr descr="" title="" id="31" name="Picture"/>
             <a:graphic>
               <a:graphicData uri="http://schemas.openxmlformats.org/drawingml/2006/picture">
                 <pic:pic>
                   <pic:nvPicPr>
-                    <pic:cNvPr descr="assets\readme_2025-03-26_11-26-00.png" id="29" name="Picture"/>
+                    <pic:cNvPr descr="assets\readme_2025-03-26_11-26-00.png" id="32" name="Picture"/>
                     <pic:cNvPicPr>
                       <a:picLocks noChangeArrowheads="1" noChangeAspect="1"/>
                     </pic:cNvPicPr>
                   </pic:nvPicPr>
                   <pic:blipFill>
-                    <a:blip r:embed="rId27"/>
+                    <a:blip r:embed="rId30"/>
                     <a:stretch>
                       <a:fillRect/>
                     </a:stretch>
@@ -1824,9 +1514,9 @@
         </w:drawing>
       </w:r>
     </w:p>
-    <w:bookmarkEnd w:id="30"/>
-    <w:bookmarkEnd w:id="31"/>
-    <w:bookmarkEnd w:id="32"/>
+    <w:bookmarkEnd w:id="33"/>
+    <w:bookmarkEnd w:id="34"/>
+    <w:bookmarkEnd w:id="35"/>
     <w:sectPr>
       <w:footnotePr>
         <w:numRestart w:val="eachSect"/>
@@ -2192,91 +1882,6 @@
       </w:pPr>
     </w:lvl>
   </w:abstractNum>
-  <w:abstractNum w:abstractNumId="99414">
-    <w:nsid w:val="00A99414"/>
-    <w:multiLevelType w:val="multilevel"/>
-    <w:lvl w:ilvl="0">
-      <w:start w:val="4"/>
-      <w:numFmt w:val="decimal"/>
-      <w:lvlText w:val="%1."/>
-      <w:lvlJc w:val="left"/>
-      <w:pPr>
-        <w:ind w:left="720" w:hanging="360"/>
-      </w:pPr>
-    </w:lvl>
-    <w:lvl w:ilvl="1">
-      <w:start w:val="4"/>
-      <w:numFmt w:val="decimal"/>
-      <w:lvlText w:val="%2."/>
-      <w:lvlJc w:val="left"/>
-      <w:pPr>
-        <w:ind w:left="1440" w:hanging="360"/>
-      </w:pPr>
-    </w:lvl>
-    <w:lvl w:ilvl="2">
-      <w:start w:val="4"/>
-      <w:numFmt w:val="decimal"/>
-      <w:lvlText w:val="%3."/>
-      <w:lvlJc w:val="left"/>
-      <w:pPr>
-        <w:ind w:left="2160" w:hanging="360"/>
-      </w:pPr>
-    </w:lvl>
-    <w:lvl w:ilvl="3">
-      <w:start w:val="4"/>
-      <w:numFmt w:val="decimal"/>
-      <w:lvlText w:val="%4."/>
-      <w:lvlJc w:val="left"/>
-      <w:pPr>
-        <w:ind w:left="2880" w:hanging="360"/>
-      </w:pPr>
-    </w:lvl>
-    <w:lvl w:ilvl="4">
-      <w:start w:val="4"/>
-      <w:numFmt w:val="decimal"/>
-      <w:lvlText w:val="%5."/>
-      <w:lvlJc w:val="left"/>
-      <w:pPr>
-        <w:ind w:left="3600" w:hanging="360"/>
-      </w:pPr>
-    </w:lvl>
-    <w:lvl w:ilvl="5">
-      <w:start w:val="4"/>
-      <w:numFmt w:val="decimal"/>
-      <w:lvlText w:val="%6."/>
-      <w:lvlJc w:val="left"/>
-      <w:pPr>
-        <w:ind w:left="4320" w:hanging="360"/>
-      </w:pPr>
-    </w:lvl>
-    <w:lvl w:ilvl="6">
-      <w:start w:val="4"/>
-      <w:numFmt w:val="decimal"/>
-      <w:lvlText w:val="%7."/>
-      <w:lvlJc w:val="left"/>
-      <w:pPr>
-        <w:ind w:left="5040" w:hanging="360"/>
-      </w:pPr>
-    </w:lvl>
-    <w:lvl w:ilvl="7">
-      <w:start w:val="4"/>
-      <w:numFmt w:val="decimal"/>
-      <w:lvlText w:val="%8."/>
-      <w:lvlJc w:val="left"/>
-      <w:pPr>
-        <w:ind w:left="5760" w:hanging="360"/>
-      </w:pPr>
-    </w:lvl>
-    <w:lvl w:ilvl="8">
-      <w:start w:val="4"/>
-      <w:numFmt w:val="decimal"/>
-      <w:lvlText w:val="%9."/>
-      <w:lvlJc w:val="left"/>
-      <w:pPr>
-        <w:ind w:left="6480" w:hanging="360"/>
-      </w:pPr>
-    </w:lvl>
-  </w:abstractNum>
   <w:abstractNum w:abstractNumId="991">
     <w:nsid w:val="0000A991"/>
     <w:multiLevelType w:val="multilevel"/>
@@ -2414,36 +2019,6 @@
     </w:lvlOverride>
   </w:num>
   <w:num w:numId="1002">
-    <w:abstractNumId w:val="99411"/>
-    <w:lvlOverride w:ilvl="0">
-      <w:startOverride w:val="1"/>
-    </w:lvlOverride>
-    <w:lvlOverride w:ilvl="1">
-      <w:startOverride w:val="1"/>
-    </w:lvlOverride>
-    <w:lvlOverride w:ilvl="2">
-      <w:startOverride w:val="1"/>
-    </w:lvlOverride>
-    <w:lvlOverride w:ilvl="3">
-      <w:startOverride w:val="1"/>
-    </w:lvlOverride>
-    <w:lvlOverride w:ilvl="4">
-      <w:startOverride w:val="1"/>
-    </w:lvlOverride>
-    <w:lvlOverride w:ilvl="5">
-      <w:startOverride w:val="1"/>
-    </w:lvlOverride>
-    <w:lvlOverride w:ilvl="6">
-      <w:startOverride w:val="1"/>
-    </w:lvlOverride>
-    <w:lvlOverride w:ilvl="7">
-      <w:startOverride w:val="1"/>
-    </w:lvlOverride>
-    <w:lvlOverride w:ilvl="8">
-      <w:startOverride w:val="1"/>
-    </w:lvlOverride>
-  </w:num>
-  <w:num w:numId="1003">
     <w:abstractNumId w:val="99412"/>
     <w:lvlOverride w:ilvl="0">
       <w:startOverride w:val="2"/>
@@ -2473,7 +2048,7 @@
       <w:startOverride w:val="2"/>
     </w:lvlOverride>
   </w:num>
-  <w:num w:numId="1004">
+  <w:num w:numId="1003">
     <w:abstractNumId w:val="99413"/>
     <w:lvlOverride w:ilvl="0">
       <w:startOverride w:val="3"/>
@@ -2503,44 +2078,155 @@
       <w:startOverride w:val="3"/>
     </w:lvlOverride>
   </w:num>
+  <w:num w:numId="1004">
+    <w:abstractNumId w:val="99411"/>
+    <w:lvlOverride w:ilvl="0">
+      <w:startOverride w:val="1"/>
+    </w:lvlOverride>
+    <w:lvlOverride w:ilvl="1">
+      <w:startOverride w:val="1"/>
+    </w:lvlOverride>
+    <w:lvlOverride w:ilvl="2">
+      <w:startOverride w:val="1"/>
+    </w:lvlOverride>
+    <w:lvlOverride w:ilvl="3">
+      <w:startOverride w:val="1"/>
+    </w:lvlOverride>
+    <w:lvlOverride w:ilvl="4">
+      <w:startOverride w:val="1"/>
+    </w:lvlOverride>
+    <w:lvlOverride w:ilvl="5">
+      <w:startOverride w:val="1"/>
+    </w:lvlOverride>
+    <w:lvlOverride w:ilvl="6">
+      <w:startOverride w:val="1"/>
+    </w:lvlOverride>
+    <w:lvlOverride w:ilvl="7">
+      <w:startOverride w:val="1"/>
+    </w:lvlOverride>
+    <w:lvlOverride w:ilvl="8">
+      <w:startOverride w:val="1"/>
+    </w:lvlOverride>
+  </w:num>
   <w:num w:numId="1005">
-    <w:abstractNumId w:val="99414"/>
+    <w:abstractNumId w:val="99411"/>
     <w:lvlOverride w:ilvl="0">
-      <w:startOverride w:val="4"/>
+      <w:startOverride w:val="1"/>
     </w:lvlOverride>
     <w:lvlOverride w:ilvl="1">
-      <w:startOverride w:val="4"/>
+      <w:startOverride w:val="1"/>
     </w:lvlOverride>
     <w:lvlOverride w:ilvl="2">
-      <w:startOverride w:val="4"/>
+      <w:startOverride w:val="1"/>
     </w:lvlOverride>
     <w:lvlOverride w:ilvl="3">
-      <w:startOverride w:val="4"/>
+      <w:startOverride w:val="1"/>
     </w:lvlOverride>
     <w:lvlOverride w:ilvl="4">
-      <w:startOverride w:val="4"/>
+      <w:startOverride w:val="1"/>
     </w:lvlOverride>
     <w:lvlOverride w:ilvl="5">
-      <w:startOverride w:val="4"/>
+      <w:startOverride w:val="1"/>
     </w:lvlOverride>
     <w:lvlOverride w:ilvl="6">
-      <w:startOverride w:val="4"/>
+      <w:startOverride w:val="1"/>
     </w:lvlOverride>
     <w:lvlOverride w:ilvl="7">
-      <w:startOverride w:val="4"/>
+      <w:startOverride w:val="1"/>
     </w:lvlOverride>
     <w:lvlOverride w:ilvl="8">
-      <w:startOverride w:val="4"/>
+      <w:startOverride w:val="1"/>
     </w:lvlOverride>
   </w:num>
   <w:num w:numId="1006">
-    <w:abstractNumId w:val="991"/>
+    <w:abstractNumId w:val="99411"/>
+    <w:lvlOverride w:ilvl="0">
+      <w:startOverride w:val="1"/>
+    </w:lvlOverride>
+    <w:lvlOverride w:ilvl="1">
+      <w:startOverride w:val="1"/>
+    </w:lvlOverride>
+    <w:lvlOverride w:ilvl="2">
+      <w:startOverride w:val="1"/>
+    </w:lvlOverride>
+    <w:lvlOverride w:ilvl="3">
+      <w:startOverride w:val="1"/>
+    </w:lvlOverride>
+    <w:lvlOverride w:ilvl="4">
+      <w:startOverride w:val="1"/>
+    </w:lvlOverride>
+    <w:lvlOverride w:ilvl="5">
+      <w:startOverride w:val="1"/>
+    </w:lvlOverride>
+    <w:lvlOverride w:ilvl="6">
+      <w:startOverride w:val="1"/>
+    </w:lvlOverride>
+    <w:lvlOverride w:ilvl="7">
+      <w:startOverride w:val="1"/>
+    </w:lvlOverride>
+    <w:lvlOverride w:ilvl="8">
+      <w:startOverride w:val="1"/>
+    </w:lvlOverride>
   </w:num>
   <w:num w:numId="1007">
-    <w:abstractNumId w:val="991"/>
+    <w:abstractNumId w:val="99412"/>
+    <w:lvlOverride w:ilvl="0">
+      <w:startOverride w:val="2"/>
+    </w:lvlOverride>
+    <w:lvlOverride w:ilvl="1">
+      <w:startOverride w:val="2"/>
+    </w:lvlOverride>
+    <w:lvlOverride w:ilvl="2">
+      <w:startOverride w:val="2"/>
+    </w:lvlOverride>
+    <w:lvlOverride w:ilvl="3">
+      <w:startOverride w:val="2"/>
+    </w:lvlOverride>
+    <w:lvlOverride w:ilvl="4">
+      <w:startOverride w:val="2"/>
+    </w:lvlOverride>
+    <w:lvlOverride w:ilvl="5">
+      <w:startOverride w:val="2"/>
+    </w:lvlOverride>
+    <w:lvlOverride w:ilvl="6">
+      <w:startOverride w:val="2"/>
+    </w:lvlOverride>
+    <w:lvlOverride w:ilvl="7">
+      <w:startOverride w:val="2"/>
+    </w:lvlOverride>
+    <w:lvlOverride w:ilvl="8">
+      <w:startOverride w:val="2"/>
+    </w:lvlOverride>
   </w:num>
   <w:num w:numId="1008">
-    <w:abstractNumId w:val="991"/>
+    <w:abstractNumId w:val="99413"/>
+    <w:lvlOverride w:ilvl="0">
+      <w:startOverride w:val="3"/>
+    </w:lvlOverride>
+    <w:lvlOverride w:ilvl="1">
+      <w:startOverride w:val="3"/>
+    </w:lvlOverride>
+    <w:lvlOverride w:ilvl="2">
+      <w:startOverride w:val="3"/>
+    </w:lvlOverride>
+    <w:lvlOverride w:ilvl="3">
+      <w:startOverride w:val="3"/>
+    </w:lvlOverride>
+    <w:lvlOverride w:ilvl="4">
+      <w:startOverride w:val="3"/>
+    </w:lvlOverride>
+    <w:lvlOverride w:ilvl="5">
+      <w:startOverride w:val="3"/>
+    </w:lvlOverride>
+    <w:lvlOverride w:ilvl="6">
+      <w:startOverride w:val="3"/>
+    </w:lvlOverride>
+    <w:lvlOverride w:ilvl="7">
+      <w:startOverride w:val="3"/>
+    </w:lvlOverride>
+    <w:lvlOverride w:ilvl="8">
+      <w:startOverride w:val="3"/>
+    </w:lvlOverride>
   </w:num>
   <w:num w:numId="1009">
     <w:abstractNumId w:val="99411"/>

</xml_diff>